<commit_message>
Agregar últimos archivos de reportes
</commit_message>
<xml_diff>
--- a/reports/D01/Student_1/03 Requirements - Student #1.docx
+++ b/reports/D01/Student_1/03 Requirements - Student #1.docx
@@ -89,6 +89,7 @@
               </w:rPr>
               <w:tab/>
             </w:r>
+            <w:permStart w:id="618426399" w:edGrp="everyone"/>
             <w:sdt>
               <w:sdtPr>
                 <w:tag w:val="Group"/>
@@ -99,13 +100,13 @@
                 <w15:appearance w15:val="hidden"/>
                 <w:text/>
               </w:sdtPr>
-              <w:sdtEndPr/>
               <w:sdtContent>
                 <w:r>
                   <w:t xml:space="preserve"> C1.016  </w:t>
                 </w:r>
               </w:sdtContent>
             </w:sdt>
+            <w:permEnd w:id="618426399"/>
           </w:p>
         </w:tc>
       </w:tr>
@@ -147,6 +148,7 @@
               </w:rPr>
               <w:tab/>
             </w:r>
+            <w:permStart w:id="395458830" w:edGrp="everyone"/>
             <w:sdt>
               <w:sdtPr>
                 <w:rPr>
@@ -161,7 +163,6 @@
                 <w15:appearance w15:val="hidden"/>
                 <w:text/>
               </w:sdtPr>
-              <w:sdtEndPr/>
               <w:sdtContent>
                 <w:r>
                   <w:rPr>
@@ -172,6 +173,7 @@
                 </w:r>
               </w:sdtContent>
             </w:sdt>
+            <w:permEnd w:id="395458830"/>
           </w:p>
         </w:tc>
       </w:tr>
@@ -234,6 +236,7 @@
               </w:rPr>
               <w:tab/>
             </w:r>
+            <w:permStart w:id="2023848263" w:edGrp="everyone"/>
             <w:sdt>
               <w:sdtPr>
                 <w:rPr>
@@ -247,7 +250,6 @@
                 <w15:appearance w15:val="hidden"/>
                 <w:text/>
               </w:sdtPr>
-              <w:sdtEndPr/>
               <w:sdtContent>
                 <w:r>
                   <w:rPr>
@@ -264,6 +266,7 @@
               </w:sdtContent>
             </w:sdt>
           </w:p>
+          <w:permEnd w:id="2023848263"/>
           <w:p>
             <w:pPr>
               <w:pStyle w:val="Sinespaciado"/>
@@ -293,6 +296,7 @@
               </w:rPr>
               <w:tab/>
             </w:r>
+            <w:permStart w:id="68224920" w:edGrp="everyone"/>
             <w:sdt>
               <w:sdtPr>
                 <w:rPr>
@@ -306,7 +310,6 @@
                 <w15:appearance w15:val="hidden"/>
                 <w:text/>
               </w:sdtPr>
-              <w:sdtEndPr/>
               <w:sdtContent>
                 <w:r>
                   <w:rPr>
@@ -328,6 +331,7 @@
                 </w:r>
               </w:sdtContent>
             </w:sdt>
+            <w:permEnd w:id="68224920"/>
           </w:p>
           <w:p>
             <w:pPr>
@@ -356,6 +360,7 @@
               </w:rPr>
               <w:tab/>
             </w:r>
+            <w:permStart w:id="91762023" w:edGrp="everyone"/>
             <w:sdt>
               <w:sdtPr>
                 <w:rPr>
@@ -369,7 +374,6 @@
                 <w15:appearance w15:val="hidden"/>
                 <w:text/>
               </w:sdtPr>
-              <w:sdtEndPr/>
               <w:sdtContent>
                 <w:r>
                   <w:rPr>
@@ -391,6 +395,7 @@
                 </w:r>
               </w:sdtContent>
             </w:sdt>
+            <w:permEnd w:id="91762023"/>
             <w:r>
               <w:rPr>
                 <w:rFonts w:asciiTheme="majorHAnsi" w:hAnsiTheme="majorHAnsi" w:cstheme="majorHAnsi"/>
@@ -419,6 +424,7 @@
               </w:rPr>
               <w:tab/>
             </w:r>
+            <w:permStart w:id="677970087" w:edGrp="everyone"/>
             <w:sdt>
               <w:sdtPr>
                 <w:rPr>
@@ -432,7 +438,6 @@
                 <w15:appearance w15:val="hidden"/>
                 <w:text/>
               </w:sdtPr>
-              <w:sdtEndPr/>
               <w:sdtContent>
                 <w:r>
                   <w:rPr>
@@ -454,6 +459,7 @@
                 </w:r>
               </w:sdtContent>
             </w:sdt>
+            <w:permEnd w:id="677970087"/>
           </w:p>
         </w:tc>
       </w:tr>
@@ -501,6 +507,7 @@
               </w:rPr>
               <w:tab/>
             </w:r>
+            <w:permStart w:id="819265629" w:edGrp="everyone"/>
             <w:sdt>
               <w:sdtPr>
                 <w:rPr>
@@ -514,7 +521,6 @@
                 <w15:appearance w15:val="hidden"/>
                 <w:text/>
               </w:sdtPr>
-              <w:sdtEndPr/>
               <w:sdtContent>
                 <w:r>
                   <w:rPr>
@@ -572,6 +578,7 @@
                 </w:r>
               </w:sdtContent>
             </w:sdt>
+            <w:permEnd w:id="819265629"/>
           </w:p>
         </w:tc>
       </w:tr>
@@ -588,6 +595,7 @@
         <w:rPr>
           <w:rFonts w:cstheme="majorHAnsi"/>
         </w:rPr>
+        <w:lastRenderedPageBreak/>
         <w:t>MANDATORY Deliverable D01: introduction</w:t>
       </w:r>
     </w:p>
@@ -795,6 +803,7 @@
       </w:r>
     </w:p>
     <w:bookmarkEnd w:id="0"/>
+    <w:permStart w:id="820252480" w:edGrp="everyone"/>
     <w:p>
       <w:pPr>
         <w:pStyle w:val="Verdict"/>
@@ -815,7 +824,6 @@
           <w15:appearance w15:val="hidden"/>
           <w:text/>
         </w:sdtPr>
-        <w:sdtEndPr/>
         <w:sdtContent>
           <w:r>
             <w:rPr>
@@ -827,7 +835,13 @@
             <w:rPr>
               <w:rFonts w:asciiTheme="majorHAnsi" w:hAnsiTheme="majorHAnsi" w:cstheme="majorHAnsi"/>
             </w:rPr>
-            <w:t>HECHO</w:t>
+            <w:t>X</w:t>
+          </w:r>
+          <w:r>
+            <w:rPr>
+              <w:rFonts w:asciiTheme="majorHAnsi" w:hAnsiTheme="majorHAnsi" w:cstheme="majorHAnsi"/>
+            </w:rPr>
+            <w:t xml:space="preserve"> </w:t>
           </w:r>
         </w:sdtContent>
       </w:sdt>
@@ -835,7 +849,14 @@
         <w:rPr>
           <w:rFonts w:asciiTheme="majorHAnsi" w:hAnsiTheme="majorHAnsi" w:cstheme="majorHAnsi"/>
         </w:rPr>
-        <w:t xml:space="preserve">    </w:t>
+        <w:t xml:space="preserve"> </w:t>
+      </w:r>
+      <w:permEnd w:id="820252480"/>
+      <w:r>
+        <w:rPr>
+          <w:rFonts w:asciiTheme="majorHAnsi" w:hAnsiTheme="majorHAnsi" w:cstheme="majorHAnsi"/>
+        </w:rPr>
+        <w:t xml:space="preserve">   </w:t>
       </w:r>
     </w:p>
     <w:p>
@@ -987,6 +1008,7 @@
         <w:rPr>
           <w:rFonts w:cstheme="majorHAnsi"/>
         </w:rPr>
+        <w:lastRenderedPageBreak/>
         <w:t xml:space="preserve">MANDATORY </w:t>
       </w:r>
       <w:r>
@@ -1139,6 +1161,7 @@
         <w:t xml:space="preserve"> with further information. Projects containing fatal errors must be rejected by the system.  </w:t>
       </w:r>
     </w:p>
+    <w:permStart w:id="1222729852" w:edGrp="everyone"/>
     <w:p>
       <w:pPr>
         <w:pStyle w:val="Gradercomments"/>
@@ -1159,7 +1182,6 @@
           <w15:appearance w15:val="hidden"/>
           <w:text/>
         </w:sdtPr>
-        <w:sdtEndPr/>
         <w:sdtContent>
           <w:r>
             <w:rPr>
@@ -1169,6 +1191,7 @@
           </w:r>
         </w:sdtContent>
       </w:sdt>
+      <w:permEnd w:id="1222729852"/>
       <w:r>
         <w:rPr>
           <w:rFonts w:asciiTheme="majorHAnsi" w:hAnsiTheme="majorHAnsi" w:cstheme="majorHAnsi"/>
@@ -1302,6 +1325,7 @@
         <w:t xml:space="preserve"> with further information.</w:t>
       </w:r>
     </w:p>
+    <w:permStart w:id="985995786" w:edGrp="everyone"/>
     <w:p>
       <w:pPr>
         <w:pStyle w:val="Verdict"/>
@@ -1322,7 +1346,6 @@
           <w15:appearance w15:val="hidden"/>
           <w:text/>
         </w:sdtPr>
-        <w:sdtEndPr/>
         <w:sdtContent>
           <w:r>
             <w:rPr>
@@ -1332,6 +1355,7 @@
           </w:r>
         </w:sdtContent>
       </w:sdt>
+      <w:permEnd w:id="985995786"/>
       <w:r>
         <w:rPr>
           <w:rFonts w:asciiTheme="majorHAnsi" w:hAnsiTheme="majorHAnsi" w:cstheme="majorHAnsi"/>
@@ -1451,6 +1475,7 @@
         <w:t>.</w:t>
       </w:r>
     </w:p>
+    <w:permStart w:id="1822583373" w:edGrp="everyone"/>
     <w:p>
       <w:pPr>
         <w:pStyle w:val="Verdict"/>
@@ -1471,7 +1496,6 @@
           <w15:appearance w15:val="hidden"/>
           <w:text/>
         </w:sdtPr>
-        <w:sdtEndPr/>
         <w:sdtContent>
           <w:r>
             <w:rPr>
@@ -1481,6 +1505,7 @@
           </w:r>
         </w:sdtContent>
       </w:sdt>
+      <w:permEnd w:id="1822583373"/>
       <w:r>
         <w:rPr>
           <w:rFonts w:asciiTheme="majorHAnsi" w:hAnsiTheme="majorHAnsi" w:cstheme="majorHAnsi"/>
@@ -1646,6 +1671,7 @@
         <w:t xml:space="preserve">”. </w:t>
       </w:r>
     </w:p>
+    <w:permStart w:id="1451181542" w:edGrp="everyone"/>
     <w:p>
       <w:pPr>
         <w:pStyle w:val="Gradercomments"/>
@@ -1668,7 +1694,6 @@
           <w15:appearance w15:val="hidden"/>
           <w:text/>
         </w:sdtPr>
-        <w:sdtEndPr/>
         <w:sdtContent>
           <w:r>
             <w:rPr>
@@ -1679,6 +1704,7 @@
           </w:r>
         </w:sdtContent>
       </w:sdt>
+      <w:permEnd w:id="1451181542"/>
       <w:r>
         <w:rPr>
           <w:rFonts w:asciiTheme="majorHAnsi" w:hAnsiTheme="majorHAnsi" w:cstheme="majorHAnsi"/>
@@ -1735,6 +1761,7 @@
         <w:rPr>
           <w:rFonts w:cstheme="majorHAnsi"/>
         </w:rPr>
+        <w:lastRenderedPageBreak/>
         <w:t>MANDATORY Deliverable D03: implementing features</w:t>
       </w:r>
     </w:p>
@@ -1996,6 +2023,7 @@
         <w:t xml:space="preserve"> must have been published. Moreover, it must not have any fatal errors.</w:t>
       </w:r>
     </w:p>
+    <w:permStart w:id="1114443891" w:edGrp="everyone"/>
     <w:p>
       <w:pPr>
         <w:pStyle w:val="Verdict"/>
@@ -2016,7 +2044,6 @@
           <w15:appearance w15:val="hidden"/>
           <w:text/>
         </w:sdtPr>
-        <w:sdtEndPr/>
         <w:sdtContent>
           <w:r>
             <w:rPr>
@@ -2026,6 +2053,7 @@
           </w:r>
         </w:sdtContent>
       </w:sdt>
+      <w:permEnd w:id="1114443891"/>
       <w:r>
         <w:rPr>
           <w:rFonts w:asciiTheme="majorHAnsi" w:hAnsiTheme="majorHAnsi" w:cstheme="majorHAnsi"/>
@@ -2229,6 +2257,7 @@
         <w:t>as long as it is not published.</w:t>
       </w:r>
     </w:p>
+    <w:permStart w:id="58524848" w:edGrp="everyone"/>
     <w:p>
       <w:pPr>
         <w:pStyle w:val="Verdict"/>
@@ -2249,7 +2278,6 @@
           <w15:appearance w15:val="hidden"/>
           <w:text/>
         </w:sdtPr>
-        <w:sdtEndPr/>
         <w:sdtContent>
           <w:r>
             <w:rPr>
@@ -2259,6 +2287,7 @@
           </w:r>
         </w:sdtContent>
       </w:sdt>
+      <w:permEnd w:id="58524848"/>
       <w:r>
         <w:rPr>
           <w:rFonts w:asciiTheme="majorHAnsi" w:hAnsiTheme="majorHAnsi" w:cstheme="majorHAnsi"/>
@@ -2337,6 +2366,7 @@
       </w:r>
     </w:p>
     <w:bookmarkStart w:id="1" w:name="_Hlk125628820"/>
+    <w:permStart w:id="1245933710" w:edGrp="everyone"/>
     <w:p>
       <w:pPr>
         <w:pStyle w:val="Verdict"/>
@@ -2356,7 +2386,6 @@
           </w:placeholder>
           <w:text/>
         </w:sdtPr>
-        <w:sdtEndPr/>
         <w:sdtContent>
           <w:r>
             <w:rPr>
@@ -2366,6 +2395,7 @@
           </w:r>
         </w:sdtContent>
       </w:sdt>
+      <w:permEnd w:id="1245933710"/>
       <w:r>
         <w:rPr>
           <w:rFonts w:asciiTheme="majorHAnsi" w:hAnsiTheme="majorHAnsi" w:cstheme="majorHAnsi"/>
@@ -2480,6 +2510,7 @@
         <w:rPr>
           <w:rFonts w:cstheme="majorHAnsi"/>
         </w:rPr>
+        <w:lastRenderedPageBreak/>
         <w:t>MANDATORY Deliverable D04: formal testing</w:t>
       </w:r>
     </w:p>
@@ -2592,6 +2623,7 @@
         <w:t>Produce a test suite for Requirements #6 and #7.</w:t>
       </w:r>
     </w:p>
+    <w:permStart w:id="1362961418" w:edGrp="everyone"/>
     <w:p>
       <w:pPr>
         <w:pStyle w:val="Gradercomments"/>
@@ -2612,7 +2644,6 @@
           <w15:appearance w15:val="hidden"/>
           <w:text/>
         </w:sdtPr>
-        <w:sdtEndPr/>
         <w:sdtContent>
           <w:r>
             <w:rPr>
@@ -2622,6 +2653,7 @@
           </w:r>
         </w:sdtContent>
       </w:sdt>
+      <w:permEnd w:id="1362961418"/>
       <w:r>
         <w:rPr>
           <w:rFonts w:asciiTheme="majorHAnsi" w:hAnsiTheme="majorHAnsi" w:cstheme="majorHAnsi"/>
@@ -2657,6 +2689,7 @@
         <w:t>Produce a testing report.</w:t>
       </w:r>
     </w:p>
+    <w:permStart w:id="432819492" w:edGrp="everyone"/>
     <w:p>
       <w:pPr>
         <w:pStyle w:val="Verdict"/>
@@ -2677,7 +2710,6 @@
           <w15:appearance w15:val="hidden"/>
           <w:text/>
         </w:sdtPr>
-        <w:sdtEndPr/>
         <w:sdtContent>
           <w:r>
             <w:rPr>
@@ -2687,6 +2719,7 @@
           </w:r>
         </w:sdtContent>
       </w:sdt>
+      <w:permEnd w:id="432819492"/>
       <w:r>
         <w:rPr>
           <w:rFonts w:asciiTheme="majorHAnsi" w:hAnsiTheme="majorHAnsi" w:cstheme="majorHAnsi"/>
@@ -2723,6 +2756,7 @@
         <w:rPr>
           <w:rFonts w:cstheme="majorHAnsi"/>
         </w:rPr>
+        <w:lastRenderedPageBreak/>
         <w:t>SUPPLEMENTARY Deliverable D01: introduction</w:t>
       </w:r>
     </w:p>
@@ -2865,6 +2899,7 @@
         <w:t>Produce an analysis report.</w:t>
       </w:r>
     </w:p>
+    <w:permStart w:id="281634973" w:edGrp="everyone"/>
     <w:p>
       <w:pPr>
         <w:pStyle w:val="Verdict"/>
@@ -2896,7 +2931,7 @@
             <w:rPr>
               <w:rFonts w:asciiTheme="majorHAnsi" w:hAnsiTheme="majorHAnsi" w:cstheme="majorHAnsi"/>
             </w:rPr>
-            <w:t>HECHO</w:t>
+            <w:t>X</w:t>
           </w:r>
           <w:r>
             <w:rPr>
@@ -2906,6 +2941,7 @@
           </w:r>
         </w:sdtContent>
       </w:sdt>
+      <w:permEnd w:id="281634973"/>
       <w:r>
         <w:rPr>
           <w:rFonts w:asciiTheme="majorHAnsi" w:hAnsiTheme="majorHAnsi" w:cstheme="majorHAnsi"/>
@@ -2927,6 +2963,7 @@
         <w:t>Produce a planning and progress report.</w:t>
       </w:r>
     </w:p>
+    <w:permStart w:id="1839803777" w:edGrp="everyone"/>
     <w:p>
       <w:pPr>
         <w:pStyle w:val="Verdict"/>
@@ -2958,7 +2995,7 @@
             <w:rPr>
               <w:rFonts w:asciiTheme="majorHAnsi" w:hAnsiTheme="majorHAnsi" w:cstheme="majorHAnsi"/>
             </w:rPr>
-            <w:t>HECHO</w:t>
+            <w:t>X</w:t>
           </w:r>
           <w:r>
             <w:rPr>
@@ -2968,6 +3005,7 @@
           </w:r>
         </w:sdtContent>
       </w:sdt>
+      <w:permEnd w:id="1839803777"/>
       <w:r>
         <w:rPr>
           <w:rFonts w:asciiTheme="majorHAnsi" w:hAnsiTheme="majorHAnsi" w:cstheme="majorHAnsi"/>
@@ -3043,6 +3081,7 @@
         <w:rPr>
           <w:rFonts w:cstheme="majorHAnsi"/>
         </w:rPr>
+        <w:lastRenderedPageBreak/>
         <w:t xml:space="preserve">SUPPLEMENTARY </w:t>
       </w:r>
       <w:r>
@@ -3153,6 +3192,7 @@
         <w:t xml:space="preserve"> with further information.</w:t>
       </w:r>
     </w:p>
+    <w:permStart w:id="786508830" w:edGrp="everyone"/>
     <w:p>
       <w:pPr>
         <w:pStyle w:val="Gradercomments"/>
@@ -3175,7 +3215,6 @@
           <w15:appearance w15:val="hidden"/>
           <w:text/>
         </w:sdtPr>
-        <w:sdtEndPr/>
         <w:sdtContent>
           <w:r>
             <w:rPr>
@@ -3186,6 +3225,7 @@
           </w:r>
         </w:sdtContent>
       </w:sdt>
+      <w:permEnd w:id="786508830"/>
       <w:r>
         <w:rPr>
           <w:rFonts w:asciiTheme="majorHAnsi" w:hAnsiTheme="majorHAnsi" w:cstheme="majorHAnsi"/>
@@ -3309,6 +3349,7 @@
         <w:t>Produce a UML domain model.</w:t>
       </w:r>
     </w:p>
+    <w:permStart w:id="1340682978" w:edGrp="everyone"/>
     <w:p>
       <w:pPr>
         <w:pStyle w:val="Verdict"/>
@@ -3329,7 +3370,6 @@
           <w15:appearance w15:val="hidden"/>
           <w:text/>
         </w:sdtPr>
-        <w:sdtEndPr/>
         <w:sdtContent>
           <w:r>
             <w:rPr>
@@ -3339,6 +3379,7 @@
           </w:r>
         </w:sdtContent>
       </w:sdt>
+      <w:permEnd w:id="1340682978"/>
       <w:r>
         <w:rPr>
           <w:rFonts w:asciiTheme="majorHAnsi" w:hAnsiTheme="majorHAnsi" w:cstheme="majorHAnsi"/>
@@ -3360,6 +3401,7 @@
         <w:t>Produce an analysis report.</w:t>
       </w:r>
     </w:p>
+    <w:permStart w:id="606228882" w:edGrp="everyone"/>
     <w:p>
       <w:pPr>
         <w:pStyle w:val="Verdict"/>
@@ -3380,7 +3422,6 @@
           <w15:appearance w15:val="hidden"/>
           <w:text/>
         </w:sdtPr>
-        <w:sdtEndPr/>
         <w:sdtContent>
           <w:r>
             <w:rPr>
@@ -3390,6 +3431,7 @@
           </w:r>
         </w:sdtContent>
       </w:sdt>
+      <w:permEnd w:id="606228882"/>
       <w:r>
         <w:rPr>
           <w:rFonts w:asciiTheme="majorHAnsi" w:hAnsiTheme="majorHAnsi" w:cstheme="majorHAnsi"/>
@@ -3411,6 +3453,7 @@
         <w:t>Produce a planning and progress report.</w:t>
       </w:r>
     </w:p>
+    <w:permStart w:id="1836673940" w:edGrp="everyone"/>
     <w:p>
       <w:pPr>
         <w:pStyle w:val="Gradercomments"/>
@@ -3433,7 +3476,6 @@
           <w15:appearance w15:val="hidden"/>
           <w:text/>
         </w:sdtPr>
-        <w:sdtEndPr/>
         <w:sdtContent>
           <w:r>
             <w:rPr>
@@ -3444,6 +3486,7 @@
           </w:r>
         </w:sdtContent>
       </w:sdt>
+      <w:permEnd w:id="1836673940"/>
       <w:r>
         <w:rPr>
           <w:rFonts w:asciiTheme="majorHAnsi" w:hAnsiTheme="majorHAnsi" w:cstheme="majorHAnsi"/>
@@ -3473,6 +3516,7 @@
         <w:rPr>
           <w:rFonts w:cstheme="majorHAnsi"/>
         </w:rPr>
+        <w:lastRenderedPageBreak/>
         <w:t>SUPPLEMENTARY Deliverable D03: implementing features</w:t>
       </w:r>
     </w:p>
@@ -3562,6 +3606,7 @@
         <w:t>.</w:t>
       </w:r>
     </w:p>
+    <w:permStart w:id="978221302" w:edGrp="everyone"/>
     <w:p>
       <w:pPr>
         <w:pStyle w:val="Gradercomments"/>
@@ -3582,7 +3627,6 @@
           <w15:appearance w15:val="hidden"/>
           <w:text/>
         </w:sdtPr>
-        <w:sdtEndPr/>
         <w:sdtContent>
           <w:r>
             <w:rPr>
@@ -3592,6 +3636,7 @@
           </w:r>
         </w:sdtContent>
       </w:sdt>
+      <w:permEnd w:id="978221302"/>
       <w:r>
         <w:rPr>
           <w:rFonts w:asciiTheme="majorHAnsi" w:hAnsiTheme="majorHAnsi" w:cstheme="majorHAnsi"/>
@@ -3641,6 +3686,7 @@
         <w:t>Update their profiles.</w:t>
       </w:r>
     </w:p>
+    <w:permStart w:id="1874789531" w:edGrp="everyone"/>
     <w:p>
       <w:pPr>
         <w:pStyle w:val="Verdict"/>
@@ -3661,7 +3707,6 @@
           <w15:appearance w15:val="hidden"/>
           <w:text/>
         </w:sdtPr>
-        <w:sdtEndPr/>
         <w:sdtContent>
           <w:r>
             <w:rPr>
@@ -3671,6 +3716,7 @@
           </w:r>
         </w:sdtContent>
       </w:sdt>
+      <w:permEnd w:id="1874789531"/>
       <w:r>
         <w:rPr>
           <w:rFonts w:asciiTheme="majorHAnsi" w:hAnsiTheme="majorHAnsi" w:cstheme="majorHAnsi"/>
@@ -3790,6 +3836,7 @@
         <w:t>).</w:t>
       </w:r>
     </w:p>
+    <w:permStart w:id="847266524" w:edGrp="everyone"/>
     <w:p>
       <w:pPr>
         <w:pStyle w:val="Verdict"/>
@@ -3810,7 +3857,6 @@
           <w15:appearance w15:val="hidden"/>
           <w:text/>
         </w:sdtPr>
-        <w:sdtEndPr/>
         <w:sdtContent>
           <w:r>
             <w:rPr>
@@ -3820,6 +3866,7 @@
           </w:r>
         </w:sdtContent>
       </w:sdt>
+      <w:permEnd w:id="847266524"/>
       <w:r>
         <w:rPr>
           <w:rFonts w:asciiTheme="majorHAnsi" w:hAnsiTheme="majorHAnsi" w:cstheme="majorHAnsi"/>
@@ -3912,6 +3959,7 @@
         <w:t>Produce an analysis report.</w:t>
       </w:r>
     </w:p>
+    <w:permStart w:id="429327693" w:edGrp="everyone"/>
     <w:p>
       <w:pPr>
         <w:pStyle w:val="Verdict"/>
@@ -3932,7 +3980,6 @@
           <w15:appearance w15:val="hidden"/>
           <w:text/>
         </w:sdtPr>
-        <w:sdtEndPr/>
         <w:sdtContent>
           <w:r>
             <w:rPr>
@@ -3942,6 +3989,7 @@
           </w:r>
         </w:sdtContent>
       </w:sdt>
+      <w:permEnd w:id="429327693"/>
       <w:r>
         <w:rPr>
           <w:rFonts w:asciiTheme="majorHAnsi" w:hAnsiTheme="majorHAnsi" w:cstheme="majorHAnsi"/>
@@ -3963,6 +4011,7 @@
         <w:t>Produce a planning and progress report.</w:t>
       </w:r>
     </w:p>
+    <w:permStart w:id="852189885" w:edGrp="everyone"/>
     <w:p>
       <w:pPr>
         <w:pStyle w:val="Gradercomments"/>
@@ -3983,7 +4032,6 @@
           <w15:appearance w15:val="hidden"/>
           <w:text/>
         </w:sdtPr>
-        <w:sdtEndPr/>
         <w:sdtContent>
           <w:r>
             <w:rPr>
@@ -3993,6 +4041,7 @@
           </w:r>
         </w:sdtContent>
       </w:sdt>
+      <w:permEnd w:id="852189885"/>
       <w:r>
         <w:rPr>
           <w:rFonts w:asciiTheme="majorHAnsi" w:hAnsiTheme="majorHAnsi" w:cstheme="majorHAnsi"/>
@@ -4014,6 +4063,7 @@
         <w:t>Produce a lint report.</w:t>
       </w:r>
     </w:p>
+    <w:permStart w:id="390744319" w:edGrp="everyone"/>
     <w:p>
       <w:pPr>
         <w:pStyle w:val="Verdict"/>
@@ -4034,7 +4084,6 @@
           <w15:appearance w15:val="hidden"/>
           <w:text/>
         </w:sdtPr>
-        <w:sdtEndPr/>
         <w:sdtContent>
           <w:r>
             <w:rPr>
@@ -4044,6 +4093,7 @@
           </w:r>
         </w:sdtContent>
       </w:sdt>
+      <w:permEnd w:id="390744319"/>
       <w:r>
         <w:rPr>
           <w:rFonts w:asciiTheme="majorHAnsi" w:hAnsiTheme="majorHAnsi" w:cstheme="majorHAnsi"/>
@@ -4066,6 +4116,7 @@
         <w:rPr>
           <w:rFonts w:cstheme="majorHAnsi"/>
         </w:rPr>
+        <w:lastRenderedPageBreak/>
         <w:t>SUPPLEMENTARY Deliverable D04: formal testing</w:t>
       </w:r>
     </w:p>
@@ -4205,6 +4256,7 @@
         <w:t>Produce an analysis report.</w:t>
       </w:r>
     </w:p>
+    <w:permStart w:id="1753425030" w:edGrp="everyone"/>
     <w:p>
       <w:pPr>
         <w:pStyle w:val="Verdict"/>
@@ -4225,7 +4277,6 @@
           <w15:appearance w15:val="hidden"/>
           <w:text/>
         </w:sdtPr>
-        <w:sdtEndPr/>
         <w:sdtContent>
           <w:r>
             <w:rPr>
@@ -4235,6 +4286,7 @@
           </w:r>
         </w:sdtContent>
       </w:sdt>
+      <w:permEnd w:id="1753425030"/>
       <w:r>
         <w:rPr>
           <w:rFonts w:asciiTheme="majorHAnsi" w:hAnsiTheme="majorHAnsi" w:cstheme="majorHAnsi"/>
@@ -4256,6 +4308,7 @@
         <w:t>Produce a planning and progress report.</w:t>
       </w:r>
     </w:p>
+    <w:permStart w:id="776812134" w:edGrp="everyone"/>
     <w:p>
       <w:pPr>
         <w:pStyle w:val="Verdict"/>
@@ -4276,7 +4329,6 @@
           <w15:appearance w15:val="hidden"/>
           <w:text/>
         </w:sdtPr>
-        <w:sdtEndPr/>
         <w:sdtContent>
           <w:r>
             <w:rPr>
@@ -4286,6 +4338,7 @@
           </w:r>
         </w:sdtContent>
       </w:sdt>
+      <w:permEnd w:id="776812134"/>
       <w:r>
         <w:rPr>
           <w:rFonts w:asciiTheme="majorHAnsi" w:hAnsiTheme="majorHAnsi" w:cstheme="majorHAnsi"/>
@@ -6252,7 +6305,6 @@
   </w:compat>
   <w:rsids>
     <w:rsidRoot w:val="002707DD"/>
-    <w:rsid w:val="001D43B4"/>
     <w:rsid w:val="002707DD"/>
     <w:rsid w:val="002E651F"/>
     <w:rsid w:val="00725372"/>

</xml_diff>

<commit_message>
Actualización documentos de requisitos
</commit_message>
<xml_diff>
--- a/reports/D01/Student_1/03 Requirements - Student #1.docx
+++ b/reports/D01/Student_1/03 Requirements - Student #1.docx
@@ -89,7 +89,6 @@
               </w:rPr>
               <w:tab/>
             </w:r>
-            <w:permStart w:id="618426399" w:edGrp="everyone"/>
             <w:sdt>
               <w:sdtPr>
                 <w:tag w:val="Group"/>
@@ -100,13 +99,13 @@
                 <w15:appearance w15:val="hidden"/>
                 <w:text/>
               </w:sdtPr>
+              <w:sdtEndPr/>
               <w:sdtContent>
                 <w:r>
                   <w:t xml:space="preserve"> C1.016  </w:t>
                 </w:r>
               </w:sdtContent>
             </w:sdt>
-            <w:permEnd w:id="618426399"/>
           </w:p>
         </w:tc>
       </w:tr>
@@ -148,7 +147,6 @@
               </w:rPr>
               <w:tab/>
             </w:r>
-            <w:permStart w:id="395458830" w:edGrp="everyone"/>
             <w:sdt>
               <w:sdtPr>
                 <w:rPr>
@@ -163,6 +161,7 @@
                 <w15:appearance w15:val="hidden"/>
                 <w:text/>
               </w:sdtPr>
+              <w:sdtEndPr/>
               <w:sdtContent>
                 <w:r>
                   <w:rPr>
@@ -173,7 +172,6 @@
                 </w:r>
               </w:sdtContent>
             </w:sdt>
-            <w:permEnd w:id="395458830"/>
           </w:p>
         </w:tc>
       </w:tr>
@@ -236,7 +234,6 @@
               </w:rPr>
               <w:tab/>
             </w:r>
-            <w:permStart w:id="2023848263" w:edGrp="everyone"/>
             <w:sdt>
               <w:sdtPr>
                 <w:rPr>
@@ -250,6 +247,7 @@
                 <w15:appearance w15:val="hidden"/>
                 <w:text/>
               </w:sdtPr>
+              <w:sdtEndPr/>
               <w:sdtContent>
                 <w:r>
                   <w:rPr>
@@ -266,7 +264,6 @@
               </w:sdtContent>
             </w:sdt>
           </w:p>
-          <w:permEnd w:id="2023848263"/>
           <w:p>
             <w:pPr>
               <w:pStyle w:val="Sinespaciado"/>
@@ -296,7 +293,6 @@
               </w:rPr>
               <w:tab/>
             </w:r>
-            <w:permStart w:id="68224920" w:edGrp="everyone"/>
             <w:sdt>
               <w:sdtPr>
                 <w:rPr>
@@ -310,6 +306,7 @@
                 <w15:appearance w15:val="hidden"/>
                 <w:text/>
               </w:sdtPr>
+              <w:sdtEndPr/>
               <w:sdtContent>
                 <w:r>
                   <w:rPr>
@@ -331,7 +328,6 @@
                 </w:r>
               </w:sdtContent>
             </w:sdt>
-            <w:permEnd w:id="68224920"/>
           </w:p>
           <w:p>
             <w:pPr>
@@ -360,7 +356,6 @@
               </w:rPr>
               <w:tab/>
             </w:r>
-            <w:permStart w:id="91762023" w:edGrp="everyone"/>
             <w:sdt>
               <w:sdtPr>
                 <w:rPr>
@@ -374,6 +369,7 @@
                 <w15:appearance w15:val="hidden"/>
                 <w:text/>
               </w:sdtPr>
+              <w:sdtEndPr/>
               <w:sdtContent>
                 <w:r>
                   <w:rPr>
@@ -395,7 +391,6 @@
                 </w:r>
               </w:sdtContent>
             </w:sdt>
-            <w:permEnd w:id="91762023"/>
             <w:r>
               <w:rPr>
                 <w:rFonts w:asciiTheme="majorHAnsi" w:hAnsiTheme="majorHAnsi" w:cstheme="majorHAnsi"/>
@@ -424,7 +419,6 @@
               </w:rPr>
               <w:tab/>
             </w:r>
-            <w:permStart w:id="677970087" w:edGrp="everyone"/>
             <w:sdt>
               <w:sdtPr>
                 <w:rPr>
@@ -438,6 +432,7 @@
                 <w15:appearance w15:val="hidden"/>
                 <w:text/>
               </w:sdtPr>
+              <w:sdtEndPr/>
               <w:sdtContent>
                 <w:r>
                   <w:rPr>
@@ -459,7 +454,6 @@
                 </w:r>
               </w:sdtContent>
             </w:sdt>
-            <w:permEnd w:id="677970087"/>
           </w:p>
         </w:tc>
       </w:tr>
@@ -507,7 +501,6 @@
               </w:rPr>
               <w:tab/>
             </w:r>
-            <w:permStart w:id="819265629" w:edGrp="everyone"/>
             <w:sdt>
               <w:sdtPr>
                 <w:rPr>
@@ -521,6 +514,7 @@
                 <w15:appearance w15:val="hidden"/>
                 <w:text/>
               </w:sdtPr>
+              <w:sdtEndPr/>
               <w:sdtContent>
                 <w:r>
                   <w:rPr>
@@ -578,7 +572,6 @@
                 </w:r>
               </w:sdtContent>
             </w:sdt>
-            <w:permEnd w:id="819265629"/>
           </w:p>
         </w:tc>
       </w:tr>
@@ -595,7 +588,6 @@
         <w:rPr>
           <w:rFonts w:cstheme="majorHAnsi"/>
         </w:rPr>
-        <w:lastRenderedPageBreak/>
         <w:t>MANDATORY Deliverable D01: introduction</w:t>
       </w:r>
     </w:p>
@@ -803,7 +795,6 @@
       </w:r>
     </w:p>
     <w:bookmarkEnd w:id="0"/>
-    <w:permStart w:id="820252480" w:edGrp="everyone"/>
     <w:p>
       <w:pPr>
         <w:pStyle w:val="Verdict"/>
@@ -824,6 +815,7 @@
           <w15:appearance w15:val="hidden"/>
           <w:text/>
         </w:sdtPr>
+        <w:sdtEndPr/>
         <w:sdtContent>
           <w:r>
             <w:rPr>
@@ -849,14 +841,7 @@
         <w:rPr>
           <w:rFonts w:asciiTheme="majorHAnsi" w:hAnsiTheme="majorHAnsi" w:cstheme="majorHAnsi"/>
         </w:rPr>
-        <w:t xml:space="preserve"> </w:t>
-      </w:r>
-      <w:permEnd w:id="820252480"/>
-      <w:r>
-        <w:rPr>
-          <w:rFonts w:asciiTheme="majorHAnsi" w:hAnsiTheme="majorHAnsi" w:cstheme="majorHAnsi"/>
-        </w:rPr>
-        <w:t xml:space="preserve">   </w:t>
+        <w:t xml:space="preserve">    </w:t>
       </w:r>
     </w:p>
     <w:p>
@@ -1008,7 +993,6 @@
         <w:rPr>
           <w:rFonts w:cstheme="majorHAnsi"/>
         </w:rPr>
-        <w:lastRenderedPageBreak/>
         <w:t xml:space="preserve">MANDATORY </w:t>
       </w:r>
       <w:r>
@@ -1161,7 +1145,6 @@
         <w:t xml:space="preserve"> with further information. Projects containing fatal errors must be rejected by the system.  </w:t>
       </w:r>
     </w:p>
-    <w:permStart w:id="1222729852" w:edGrp="everyone"/>
     <w:p>
       <w:pPr>
         <w:pStyle w:val="Gradercomments"/>
@@ -1182,16 +1165,28 @@
           <w15:appearance w15:val="hidden"/>
           <w:text/>
         </w:sdtPr>
+        <w:sdtEndPr/>
         <w:sdtContent>
           <w:r>
             <w:rPr>
               <w:rFonts w:asciiTheme="majorHAnsi" w:hAnsiTheme="majorHAnsi" w:cstheme="majorHAnsi"/>
             </w:rPr>
-            <w:t xml:space="preserve">    </w:t>
+            <w:t xml:space="preserve"> </w:t>
+          </w:r>
+          <w:r>
+            <w:rPr>
+              <w:rFonts w:asciiTheme="majorHAnsi" w:hAnsiTheme="majorHAnsi" w:cstheme="majorHAnsi"/>
+            </w:rPr>
+            <w:t>X</w:t>
+          </w:r>
+          <w:r>
+            <w:rPr>
+              <w:rFonts w:asciiTheme="majorHAnsi" w:hAnsiTheme="majorHAnsi" w:cstheme="majorHAnsi"/>
+            </w:rPr>
+            <w:t xml:space="preserve"> </w:t>
           </w:r>
         </w:sdtContent>
       </w:sdt>
-      <w:permEnd w:id="1222729852"/>
       <w:r>
         <w:rPr>
           <w:rFonts w:asciiTheme="majorHAnsi" w:hAnsiTheme="majorHAnsi" w:cstheme="majorHAnsi"/>
@@ -1325,7 +1320,6 @@
         <w:t xml:space="preserve"> with further information.</w:t>
       </w:r>
     </w:p>
-    <w:permStart w:id="985995786" w:edGrp="everyone"/>
     <w:p>
       <w:pPr>
         <w:pStyle w:val="Verdict"/>
@@ -1346,16 +1340,28 @@
           <w15:appearance w15:val="hidden"/>
           <w:text/>
         </w:sdtPr>
+        <w:sdtEndPr/>
         <w:sdtContent>
           <w:r>
             <w:rPr>
               <w:rFonts w:asciiTheme="majorHAnsi" w:hAnsiTheme="majorHAnsi" w:cstheme="majorHAnsi"/>
             </w:rPr>
-            <w:t xml:space="preserve">    </w:t>
+            <w:t xml:space="preserve"> </w:t>
+          </w:r>
+          <w:r>
+            <w:rPr>
+              <w:rFonts w:asciiTheme="majorHAnsi" w:hAnsiTheme="majorHAnsi" w:cstheme="majorHAnsi"/>
+            </w:rPr>
+            <w:t>X</w:t>
+          </w:r>
+          <w:r>
+            <w:rPr>
+              <w:rFonts w:asciiTheme="majorHAnsi" w:hAnsiTheme="majorHAnsi" w:cstheme="majorHAnsi"/>
+            </w:rPr>
+            <w:t xml:space="preserve"> </w:t>
           </w:r>
         </w:sdtContent>
       </w:sdt>
-      <w:permEnd w:id="985995786"/>
       <w:r>
         <w:rPr>
           <w:rFonts w:asciiTheme="majorHAnsi" w:hAnsiTheme="majorHAnsi" w:cstheme="majorHAnsi"/>
@@ -1475,7 +1481,6 @@
         <w:t>.</w:t>
       </w:r>
     </w:p>
-    <w:permStart w:id="1822583373" w:edGrp="everyone"/>
     <w:p>
       <w:pPr>
         <w:pStyle w:val="Verdict"/>
@@ -1496,16 +1501,28 @@
           <w15:appearance w15:val="hidden"/>
           <w:text/>
         </w:sdtPr>
+        <w:sdtEndPr/>
         <w:sdtContent>
           <w:r>
             <w:rPr>
               <w:rFonts w:asciiTheme="majorHAnsi" w:hAnsiTheme="majorHAnsi" w:cstheme="majorHAnsi"/>
             </w:rPr>
-            <w:t xml:space="preserve">    </w:t>
+            <w:t xml:space="preserve"> </w:t>
+          </w:r>
+          <w:r>
+            <w:rPr>
+              <w:rFonts w:asciiTheme="majorHAnsi" w:hAnsiTheme="majorHAnsi" w:cstheme="majorHAnsi"/>
+            </w:rPr>
+            <w:t>X</w:t>
+          </w:r>
+          <w:r>
+            <w:rPr>
+              <w:rFonts w:asciiTheme="majorHAnsi" w:hAnsiTheme="majorHAnsi" w:cstheme="majorHAnsi"/>
+            </w:rPr>
+            <w:t xml:space="preserve"> </w:t>
           </w:r>
         </w:sdtContent>
       </w:sdt>
-      <w:permEnd w:id="1822583373"/>
       <w:r>
         <w:rPr>
           <w:rFonts w:asciiTheme="majorHAnsi" w:hAnsiTheme="majorHAnsi" w:cstheme="majorHAnsi"/>
@@ -1671,7 +1688,6 @@
         <w:t xml:space="preserve">”. </w:t>
       </w:r>
     </w:p>
-    <w:permStart w:id="1451181542" w:edGrp="everyone"/>
     <w:p>
       <w:pPr>
         <w:pStyle w:val="Gradercomments"/>
@@ -1694,17 +1710,31 @@
           <w15:appearance w15:val="hidden"/>
           <w:text/>
         </w:sdtPr>
+        <w:sdtEndPr/>
         <w:sdtContent>
           <w:r>
             <w:rPr>
               <w:rFonts w:asciiTheme="majorHAnsi" w:hAnsiTheme="majorHAnsi" w:cstheme="majorHAnsi"/>
               <w:lang w:val="en-US"/>
             </w:rPr>
-            <w:t xml:space="preserve">    </w:t>
+            <w:t xml:space="preserve"> </w:t>
+          </w:r>
+          <w:r>
+            <w:rPr>
+              <w:rFonts w:asciiTheme="majorHAnsi" w:hAnsiTheme="majorHAnsi" w:cstheme="majorHAnsi"/>
+              <w:lang w:val="en-US"/>
+            </w:rPr>
+            <w:t>X</w:t>
+          </w:r>
+          <w:r>
+            <w:rPr>
+              <w:rFonts w:asciiTheme="majorHAnsi" w:hAnsiTheme="majorHAnsi" w:cstheme="majorHAnsi"/>
+              <w:lang w:val="en-US"/>
+            </w:rPr>
+            <w:t xml:space="preserve"> </w:t>
           </w:r>
         </w:sdtContent>
       </w:sdt>
-      <w:permEnd w:id="1451181542"/>
       <w:r>
         <w:rPr>
           <w:rFonts w:asciiTheme="majorHAnsi" w:hAnsiTheme="majorHAnsi" w:cstheme="majorHAnsi"/>
@@ -1761,7 +1791,6 @@
         <w:rPr>
           <w:rFonts w:cstheme="majorHAnsi"/>
         </w:rPr>
-        <w:lastRenderedPageBreak/>
         <w:t>MANDATORY Deliverable D03: implementing features</w:t>
       </w:r>
     </w:p>
@@ -2023,7 +2052,6 @@
         <w:t xml:space="preserve"> must have been published. Moreover, it must not have any fatal errors.</w:t>
       </w:r>
     </w:p>
-    <w:permStart w:id="1114443891" w:edGrp="everyone"/>
     <w:p>
       <w:pPr>
         <w:pStyle w:val="Verdict"/>
@@ -2044,6 +2072,7 @@
           <w15:appearance w15:val="hidden"/>
           <w:text/>
         </w:sdtPr>
+        <w:sdtEndPr/>
         <w:sdtContent>
           <w:r>
             <w:rPr>
@@ -2053,7 +2082,6 @@
           </w:r>
         </w:sdtContent>
       </w:sdt>
-      <w:permEnd w:id="1114443891"/>
       <w:r>
         <w:rPr>
           <w:rFonts w:asciiTheme="majorHAnsi" w:hAnsiTheme="majorHAnsi" w:cstheme="majorHAnsi"/>
@@ -2257,7 +2285,6 @@
         <w:t>as long as it is not published.</w:t>
       </w:r>
     </w:p>
-    <w:permStart w:id="58524848" w:edGrp="everyone"/>
     <w:p>
       <w:pPr>
         <w:pStyle w:val="Verdict"/>
@@ -2278,6 +2305,7 @@
           <w15:appearance w15:val="hidden"/>
           <w:text/>
         </w:sdtPr>
+        <w:sdtEndPr/>
         <w:sdtContent>
           <w:r>
             <w:rPr>
@@ -2287,7 +2315,6 @@
           </w:r>
         </w:sdtContent>
       </w:sdt>
-      <w:permEnd w:id="58524848"/>
       <w:r>
         <w:rPr>
           <w:rFonts w:asciiTheme="majorHAnsi" w:hAnsiTheme="majorHAnsi" w:cstheme="majorHAnsi"/>
@@ -2366,7 +2393,6 @@
       </w:r>
     </w:p>
     <w:bookmarkStart w:id="1" w:name="_Hlk125628820"/>
-    <w:permStart w:id="1245933710" w:edGrp="everyone"/>
     <w:p>
       <w:pPr>
         <w:pStyle w:val="Verdict"/>
@@ -2386,6 +2412,7 @@
           </w:placeholder>
           <w:text/>
         </w:sdtPr>
+        <w:sdtEndPr/>
         <w:sdtContent>
           <w:r>
             <w:rPr>
@@ -2395,7 +2422,6 @@
           </w:r>
         </w:sdtContent>
       </w:sdt>
-      <w:permEnd w:id="1245933710"/>
       <w:r>
         <w:rPr>
           <w:rFonts w:asciiTheme="majorHAnsi" w:hAnsiTheme="majorHAnsi" w:cstheme="majorHAnsi"/>
@@ -2510,7 +2536,6 @@
         <w:rPr>
           <w:rFonts w:cstheme="majorHAnsi"/>
         </w:rPr>
-        <w:lastRenderedPageBreak/>
         <w:t>MANDATORY Deliverable D04: formal testing</w:t>
       </w:r>
     </w:p>
@@ -2623,7 +2648,6 @@
         <w:t>Produce a test suite for Requirements #6 and #7.</w:t>
       </w:r>
     </w:p>
-    <w:permStart w:id="1362961418" w:edGrp="everyone"/>
     <w:p>
       <w:pPr>
         <w:pStyle w:val="Gradercomments"/>
@@ -2644,6 +2668,7 @@
           <w15:appearance w15:val="hidden"/>
           <w:text/>
         </w:sdtPr>
+        <w:sdtEndPr/>
         <w:sdtContent>
           <w:r>
             <w:rPr>
@@ -2653,7 +2678,6 @@
           </w:r>
         </w:sdtContent>
       </w:sdt>
-      <w:permEnd w:id="1362961418"/>
       <w:r>
         <w:rPr>
           <w:rFonts w:asciiTheme="majorHAnsi" w:hAnsiTheme="majorHAnsi" w:cstheme="majorHAnsi"/>
@@ -2689,7 +2713,6 @@
         <w:t>Produce a testing report.</w:t>
       </w:r>
     </w:p>
-    <w:permStart w:id="432819492" w:edGrp="everyone"/>
     <w:p>
       <w:pPr>
         <w:pStyle w:val="Verdict"/>
@@ -2710,6 +2733,7 @@
           <w15:appearance w15:val="hidden"/>
           <w:text/>
         </w:sdtPr>
+        <w:sdtEndPr/>
         <w:sdtContent>
           <w:r>
             <w:rPr>
@@ -2719,7 +2743,6 @@
           </w:r>
         </w:sdtContent>
       </w:sdt>
-      <w:permEnd w:id="432819492"/>
       <w:r>
         <w:rPr>
           <w:rFonts w:asciiTheme="majorHAnsi" w:hAnsiTheme="majorHAnsi" w:cstheme="majorHAnsi"/>
@@ -2756,7 +2779,6 @@
         <w:rPr>
           <w:rFonts w:cstheme="majorHAnsi"/>
         </w:rPr>
-        <w:lastRenderedPageBreak/>
         <w:t>SUPPLEMENTARY Deliverable D01: introduction</w:t>
       </w:r>
     </w:p>
@@ -2899,7 +2921,6 @@
         <w:t>Produce an analysis report.</w:t>
       </w:r>
     </w:p>
-    <w:permStart w:id="281634973" w:edGrp="everyone"/>
     <w:p>
       <w:pPr>
         <w:pStyle w:val="Verdict"/>
@@ -2920,6 +2941,7 @@
           <w15:appearance w15:val="hidden"/>
           <w:text/>
         </w:sdtPr>
+        <w:sdtEndPr/>
         <w:sdtContent>
           <w:r>
             <w:rPr>
@@ -2941,7 +2963,6 @@
           </w:r>
         </w:sdtContent>
       </w:sdt>
-      <w:permEnd w:id="281634973"/>
       <w:r>
         <w:rPr>
           <w:rFonts w:asciiTheme="majorHAnsi" w:hAnsiTheme="majorHAnsi" w:cstheme="majorHAnsi"/>
@@ -2963,7 +2984,6 @@
         <w:t>Produce a planning and progress report.</w:t>
       </w:r>
     </w:p>
-    <w:permStart w:id="1839803777" w:edGrp="everyone"/>
     <w:p>
       <w:pPr>
         <w:pStyle w:val="Verdict"/>
@@ -2984,6 +3004,7 @@
           <w15:appearance w15:val="hidden"/>
           <w:text/>
         </w:sdtPr>
+        <w:sdtEndPr/>
         <w:sdtContent>
           <w:r>
             <w:rPr>
@@ -3005,7 +3026,6 @@
           </w:r>
         </w:sdtContent>
       </w:sdt>
-      <w:permEnd w:id="1839803777"/>
       <w:r>
         <w:rPr>
           <w:rFonts w:asciiTheme="majorHAnsi" w:hAnsiTheme="majorHAnsi" w:cstheme="majorHAnsi"/>
@@ -3081,7 +3101,6 @@
         <w:rPr>
           <w:rFonts w:cstheme="majorHAnsi"/>
         </w:rPr>
-        <w:lastRenderedPageBreak/>
         <w:t xml:space="preserve">SUPPLEMENTARY </w:t>
       </w:r>
       <w:r>
@@ -3192,7 +3211,6 @@
         <w:t xml:space="preserve"> with further information.</w:t>
       </w:r>
     </w:p>
-    <w:permStart w:id="786508830" w:edGrp="everyone"/>
     <w:p>
       <w:pPr>
         <w:pStyle w:val="Gradercomments"/>
@@ -3215,17 +3233,31 @@
           <w15:appearance w15:val="hidden"/>
           <w:text/>
         </w:sdtPr>
+        <w:sdtEndPr/>
         <w:sdtContent>
           <w:r>
             <w:rPr>
               <w:rFonts w:asciiTheme="majorHAnsi" w:hAnsiTheme="majorHAnsi" w:cstheme="majorHAnsi"/>
               <w:lang w:val="en-US"/>
             </w:rPr>
-            <w:t xml:space="preserve">    </w:t>
+            <w:t xml:space="preserve"> </w:t>
+          </w:r>
+          <w:r>
+            <w:rPr>
+              <w:rFonts w:asciiTheme="majorHAnsi" w:hAnsiTheme="majorHAnsi" w:cstheme="majorHAnsi"/>
+              <w:lang w:val="en-US"/>
+            </w:rPr>
+            <w:t>X</w:t>
+          </w:r>
+          <w:r>
+            <w:rPr>
+              <w:rFonts w:asciiTheme="majorHAnsi" w:hAnsiTheme="majorHAnsi" w:cstheme="majorHAnsi"/>
+              <w:lang w:val="en-US"/>
+            </w:rPr>
+            <w:t xml:space="preserve"> </w:t>
           </w:r>
         </w:sdtContent>
       </w:sdt>
-      <w:permEnd w:id="786508830"/>
       <w:r>
         <w:rPr>
           <w:rFonts w:asciiTheme="majorHAnsi" w:hAnsiTheme="majorHAnsi" w:cstheme="majorHAnsi"/>
@@ -3349,7 +3381,6 @@
         <w:t>Produce a UML domain model.</w:t>
       </w:r>
     </w:p>
-    <w:permStart w:id="1340682978" w:edGrp="everyone"/>
     <w:p>
       <w:pPr>
         <w:pStyle w:val="Verdict"/>
@@ -3370,16 +3401,28 @@
           <w15:appearance w15:val="hidden"/>
           <w:text/>
         </w:sdtPr>
+        <w:sdtEndPr/>
         <w:sdtContent>
           <w:r>
             <w:rPr>
               <w:rFonts w:asciiTheme="majorHAnsi" w:hAnsiTheme="majorHAnsi" w:cstheme="majorHAnsi"/>
             </w:rPr>
-            <w:t xml:space="preserve">    </w:t>
+            <w:t xml:space="preserve"> </w:t>
+          </w:r>
+          <w:r>
+            <w:rPr>
+              <w:rFonts w:asciiTheme="majorHAnsi" w:hAnsiTheme="majorHAnsi" w:cstheme="majorHAnsi"/>
+            </w:rPr>
+            <w:t>X</w:t>
+          </w:r>
+          <w:r>
+            <w:rPr>
+              <w:rFonts w:asciiTheme="majorHAnsi" w:hAnsiTheme="majorHAnsi" w:cstheme="majorHAnsi"/>
+            </w:rPr>
+            <w:t xml:space="preserve"> </w:t>
           </w:r>
         </w:sdtContent>
       </w:sdt>
-      <w:permEnd w:id="1340682978"/>
       <w:r>
         <w:rPr>
           <w:rFonts w:asciiTheme="majorHAnsi" w:hAnsiTheme="majorHAnsi" w:cstheme="majorHAnsi"/>
@@ -3401,7 +3444,6 @@
         <w:t>Produce an analysis report.</w:t>
       </w:r>
     </w:p>
-    <w:permStart w:id="606228882" w:edGrp="everyone"/>
     <w:p>
       <w:pPr>
         <w:pStyle w:val="Verdict"/>
@@ -3422,16 +3464,28 @@
           <w15:appearance w15:val="hidden"/>
           <w:text/>
         </w:sdtPr>
+        <w:sdtEndPr/>
         <w:sdtContent>
           <w:r>
             <w:rPr>
               <w:rFonts w:asciiTheme="majorHAnsi" w:hAnsiTheme="majorHAnsi" w:cstheme="majorHAnsi"/>
             </w:rPr>
-            <w:t xml:space="preserve">    </w:t>
+            <w:t xml:space="preserve"> </w:t>
+          </w:r>
+          <w:r>
+            <w:rPr>
+              <w:rFonts w:asciiTheme="majorHAnsi" w:hAnsiTheme="majorHAnsi" w:cstheme="majorHAnsi"/>
+            </w:rPr>
+            <w:t>X</w:t>
+          </w:r>
+          <w:r>
+            <w:rPr>
+              <w:rFonts w:asciiTheme="majorHAnsi" w:hAnsiTheme="majorHAnsi" w:cstheme="majorHAnsi"/>
+            </w:rPr>
+            <w:t xml:space="preserve"> </w:t>
           </w:r>
         </w:sdtContent>
       </w:sdt>
-      <w:permEnd w:id="606228882"/>
       <w:r>
         <w:rPr>
           <w:rFonts w:asciiTheme="majorHAnsi" w:hAnsiTheme="majorHAnsi" w:cstheme="majorHAnsi"/>
@@ -3453,7 +3507,6 @@
         <w:t>Produce a planning and progress report.</w:t>
       </w:r>
     </w:p>
-    <w:permStart w:id="1836673940" w:edGrp="everyone"/>
     <w:p>
       <w:pPr>
         <w:pStyle w:val="Gradercomments"/>
@@ -3476,17 +3529,31 @@
           <w15:appearance w15:val="hidden"/>
           <w:text/>
         </w:sdtPr>
+        <w:sdtEndPr/>
         <w:sdtContent>
           <w:r>
             <w:rPr>
               <w:rFonts w:asciiTheme="majorHAnsi" w:hAnsiTheme="majorHAnsi" w:cstheme="majorHAnsi"/>
               <w:lang w:val="en-US"/>
             </w:rPr>
-            <w:t xml:space="preserve">    </w:t>
+            <w:t xml:space="preserve"> </w:t>
+          </w:r>
+          <w:r>
+            <w:rPr>
+              <w:rFonts w:asciiTheme="majorHAnsi" w:hAnsiTheme="majorHAnsi" w:cstheme="majorHAnsi"/>
+              <w:lang w:val="en-US"/>
+            </w:rPr>
+            <w:t>X</w:t>
+          </w:r>
+          <w:r>
+            <w:rPr>
+              <w:rFonts w:asciiTheme="majorHAnsi" w:hAnsiTheme="majorHAnsi" w:cstheme="majorHAnsi"/>
+              <w:lang w:val="en-US"/>
+            </w:rPr>
+            <w:t xml:space="preserve"> </w:t>
           </w:r>
         </w:sdtContent>
       </w:sdt>
-      <w:permEnd w:id="1836673940"/>
       <w:r>
         <w:rPr>
           <w:rFonts w:asciiTheme="majorHAnsi" w:hAnsiTheme="majorHAnsi" w:cstheme="majorHAnsi"/>
@@ -3516,7 +3583,6 @@
         <w:rPr>
           <w:rFonts w:cstheme="majorHAnsi"/>
         </w:rPr>
-        <w:lastRenderedPageBreak/>
         <w:t>SUPPLEMENTARY Deliverable D03: implementing features</w:t>
       </w:r>
     </w:p>
@@ -3606,7 +3672,6 @@
         <w:t>.</w:t>
       </w:r>
     </w:p>
-    <w:permStart w:id="978221302" w:edGrp="everyone"/>
     <w:p>
       <w:pPr>
         <w:pStyle w:val="Gradercomments"/>
@@ -3627,6 +3692,7 @@
           <w15:appearance w15:val="hidden"/>
           <w:text/>
         </w:sdtPr>
+        <w:sdtEndPr/>
         <w:sdtContent>
           <w:r>
             <w:rPr>
@@ -3636,7 +3702,6 @@
           </w:r>
         </w:sdtContent>
       </w:sdt>
-      <w:permEnd w:id="978221302"/>
       <w:r>
         <w:rPr>
           <w:rFonts w:asciiTheme="majorHAnsi" w:hAnsiTheme="majorHAnsi" w:cstheme="majorHAnsi"/>
@@ -3686,7 +3751,6 @@
         <w:t>Update their profiles.</w:t>
       </w:r>
     </w:p>
-    <w:permStart w:id="1874789531" w:edGrp="everyone"/>
     <w:p>
       <w:pPr>
         <w:pStyle w:val="Verdict"/>
@@ -3707,6 +3771,7 @@
           <w15:appearance w15:val="hidden"/>
           <w:text/>
         </w:sdtPr>
+        <w:sdtEndPr/>
         <w:sdtContent>
           <w:r>
             <w:rPr>
@@ -3716,7 +3781,6 @@
           </w:r>
         </w:sdtContent>
       </w:sdt>
-      <w:permEnd w:id="1874789531"/>
       <w:r>
         <w:rPr>
           <w:rFonts w:asciiTheme="majorHAnsi" w:hAnsiTheme="majorHAnsi" w:cstheme="majorHAnsi"/>
@@ -3836,7 +3900,6 @@
         <w:t>).</w:t>
       </w:r>
     </w:p>
-    <w:permStart w:id="847266524" w:edGrp="everyone"/>
     <w:p>
       <w:pPr>
         <w:pStyle w:val="Verdict"/>
@@ -3857,6 +3920,7 @@
           <w15:appearance w15:val="hidden"/>
           <w:text/>
         </w:sdtPr>
+        <w:sdtEndPr/>
         <w:sdtContent>
           <w:r>
             <w:rPr>
@@ -3866,7 +3930,6 @@
           </w:r>
         </w:sdtContent>
       </w:sdt>
-      <w:permEnd w:id="847266524"/>
       <w:r>
         <w:rPr>
           <w:rFonts w:asciiTheme="majorHAnsi" w:hAnsiTheme="majorHAnsi" w:cstheme="majorHAnsi"/>
@@ -3959,7 +4022,6 @@
         <w:t>Produce an analysis report.</w:t>
       </w:r>
     </w:p>
-    <w:permStart w:id="429327693" w:edGrp="everyone"/>
     <w:p>
       <w:pPr>
         <w:pStyle w:val="Verdict"/>
@@ -3980,6 +4042,7 @@
           <w15:appearance w15:val="hidden"/>
           <w:text/>
         </w:sdtPr>
+        <w:sdtEndPr/>
         <w:sdtContent>
           <w:r>
             <w:rPr>
@@ -3989,7 +4052,6 @@
           </w:r>
         </w:sdtContent>
       </w:sdt>
-      <w:permEnd w:id="429327693"/>
       <w:r>
         <w:rPr>
           <w:rFonts w:asciiTheme="majorHAnsi" w:hAnsiTheme="majorHAnsi" w:cstheme="majorHAnsi"/>
@@ -4011,7 +4073,6 @@
         <w:t>Produce a planning and progress report.</w:t>
       </w:r>
     </w:p>
-    <w:permStart w:id="852189885" w:edGrp="everyone"/>
     <w:p>
       <w:pPr>
         <w:pStyle w:val="Gradercomments"/>
@@ -4032,6 +4093,7 @@
           <w15:appearance w15:val="hidden"/>
           <w:text/>
         </w:sdtPr>
+        <w:sdtEndPr/>
         <w:sdtContent>
           <w:r>
             <w:rPr>
@@ -4041,7 +4103,6 @@
           </w:r>
         </w:sdtContent>
       </w:sdt>
-      <w:permEnd w:id="852189885"/>
       <w:r>
         <w:rPr>
           <w:rFonts w:asciiTheme="majorHAnsi" w:hAnsiTheme="majorHAnsi" w:cstheme="majorHAnsi"/>
@@ -4063,7 +4124,6 @@
         <w:t>Produce a lint report.</w:t>
       </w:r>
     </w:p>
-    <w:permStart w:id="390744319" w:edGrp="everyone"/>
     <w:p>
       <w:pPr>
         <w:pStyle w:val="Verdict"/>
@@ -4084,6 +4144,7 @@
           <w15:appearance w15:val="hidden"/>
           <w:text/>
         </w:sdtPr>
+        <w:sdtEndPr/>
         <w:sdtContent>
           <w:r>
             <w:rPr>
@@ -4093,7 +4154,6 @@
           </w:r>
         </w:sdtContent>
       </w:sdt>
-      <w:permEnd w:id="390744319"/>
       <w:r>
         <w:rPr>
           <w:rFonts w:asciiTheme="majorHAnsi" w:hAnsiTheme="majorHAnsi" w:cstheme="majorHAnsi"/>
@@ -4116,7 +4176,6 @@
         <w:rPr>
           <w:rFonts w:cstheme="majorHAnsi"/>
         </w:rPr>
-        <w:lastRenderedPageBreak/>
         <w:t>SUPPLEMENTARY Deliverable D04: formal testing</w:t>
       </w:r>
     </w:p>
@@ -4256,7 +4315,6 @@
         <w:t>Produce an analysis report.</w:t>
       </w:r>
     </w:p>
-    <w:permStart w:id="1753425030" w:edGrp="everyone"/>
     <w:p>
       <w:pPr>
         <w:pStyle w:val="Verdict"/>
@@ -4277,6 +4335,7 @@
           <w15:appearance w15:val="hidden"/>
           <w:text/>
         </w:sdtPr>
+        <w:sdtEndPr/>
         <w:sdtContent>
           <w:r>
             <w:rPr>
@@ -4286,7 +4345,6 @@
           </w:r>
         </w:sdtContent>
       </w:sdt>
-      <w:permEnd w:id="1753425030"/>
       <w:r>
         <w:rPr>
           <w:rFonts w:asciiTheme="majorHAnsi" w:hAnsiTheme="majorHAnsi" w:cstheme="majorHAnsi"/>
@@ -4308,7 +4366,6 @@
         <w:t>Produce a planning and progress report.</w:t>
       </w:r>
     </w:p>
-    <w:permStart w:id="776812134" w:edGrp="everyone"/>
     <w:p>
       <w:pPr>
         <w:pStyle w:val="Verdict"/>
@@ -4329,6 +4386,7 @@
           <w15:appearance w15:val="hidden"/>
           <w:text/>
         </w:sdtPr>
+        <w:sdtEndPr/>
         <w:sdtContent>
           <w:r>
             <w:rPr>
@@ -4338,7 +4396,6 @@
           </w:r>
         </w:sdtContent>
       </w:sdt>
-      <w:permEnd w:id="776812134"/>
       <w:r>
         <w:rPr>
           <w:rFonts w:asciiTheme="majorHAnsi" w:hAnsiTheme="majorHAnsi" w:cstheme="majorHAnsi"/>
@@ -6309,6 +6366,7 @@
     <w:rsid w:val="002E651F"/>
     <w:rsid w:val="00725372"/>
     <w:rsid w:val="00913FBD"/>
+    <w:rsid w:val="00B755D0"/>
     <w:rsid w:val="00BC5F9D"/>
     <w:rsid w:val="00FE6468"/>
   </w:rsids>

</xml_diff>